<commit_message>
[UPDATE REPORT] TaiLieu Chuong2
</commit_message>
<xml_diff>
--- a/Report/Bao_Cao_Khoa_Luan_Doan_Quang_Dang_26211935883.docx
+++ b/Report/Bao_Cao_Khoa_Luan_Doan_Quang_Dang_26211935883.docx
@@ -7133,6 +7133,7 @@
       </w:pPr>
       <w:r>
         <w:rPr>
+          <w:noProof/>
           <w:lang w:val="en-US"/>
         </w:rPr>
         <w:drawing>
@@ -9042,6 +9043,7 @@
       </w:pPr>
       <w:r>
         <w:rPr>
+          <w:noProof/>
           <w:color w:val="auto"/>
           <w:sz w:val="26"/>
           <w:szCs w:val="22"/>
@@ -9143,6 +9145,7 @@
       </w:pPr>
       <w:r>
         <w:rPr>
+          <w:noProof/>
           <w:color w:val="auto"/>
           <w:sz w:val="26"/>
           <w:szCs w:val="22"/>
@@ -9200,15 +9203,7 @@
           <w:iCs/>
           <w:lang w:val="en-US"/>
         </w:rPr>
-        <w:t>Hình 2.5.</w:t>
-      </w:r>
-      <w:r>
-        <w:rPr>
-          <w:i/>
-          <w:iCs/>
-          <w:lang w:val="en-US"/>
-        </w:rPr>
-        <w:t>2 Sơ đồ tuần tự Save slots</w:t>
+        <w:t>Hình 2.5.2 Sơ đồ tuần tự Save slots</w:t>
       </w:r>
     </w:p>
     <w:p>
@@ -9252,18 +9247,20 @@
     </w:p>
     <w:p>
       <w:pPr>
-        <w:rPr>
-          <w:lang w:val="en-US"/>
-        </w:rPr>
-      </w:pPr>
-      <w:r>
-        <w:rPr>
+        <w:jc w:val="center"/>
+        <w:rPr>
+          <w:lang w:val="en-US"/>
+        </w:rPr>
+      </w:pPr>
+      <w:r>
+        <w:rPr>
+          <w:noProof/>
           <w:lang w:val="en-US"/>
         </w:rPr>
         <w:drawing>
-          <wp:inline distT="0" distB="0" distL="0" distR="0" wp14:anchorId="6FCBC8B8" wp14:editId="2538B3E6">
-            <wp:extent cx="5968365" cy="5199380"/>
-            <wp:effectExtent l="0" t="0" r="0" b="1270"/>
+          <wp:inline distT="0" distB="0" distL="0" distR="0" wp14:anchorId="6FCBC8B8" wp14:editId="452DA40E">
+            <wp:extent cx="4635795" cy="4038501"/>
+            <wp:effectExtent l="0" t="0" r="0" b="635"/>
             <wp:docPr id="854619504" name="Picture 1"/>
             <wp:cNvGraphicFramePr>
               <a:graphicFrameLocks xmlns:a="http://schemas.openxmlformats.org/drawingml/2006/main" noChangeAspect="1"/>
@@ -9284,7 +9281,7 @@
                   <pic:spPr>
                     <a:xfrm>
                       <a:off x="0" y="0"/>
-                      <a:ext cx="5968365" cy="5199380"/>
+                      <a:ext cx="4645510" cy="4046964"/>
                     </a:xfrm>
                     <a:prstGeom prst="rect">
                       <a:avLst/>
@@ -9312,31 +9309,7 @@
           <w:iCs/>
           <w:lang w:val="en-US"/>
         </w:rPr>
-        <w:t>Hình 2.5.</w:t>
-      </w:r>
-      <w:r>
-        <w:rPr>
-          <w:i/>
-          <w:iCs/>
-          <w:lang w:val="en-US"/>
-        </w:rPr>
-        <w:t>3</w:t>
-      </w:r>
-      <w:r>
-        <w:rPr>
-          <w:i/>
-          <w:iCs/>
-          <w:lang w:val="en-US"/>
-        </w:rPr>
-        <w:t xml:space="preserve"> Sơ đồ tuần tự </w:t>
-      </w:r>
-      <w:r>
-        <w:rPr>
-          <w:i/>
-          <w:iCs/>
-          <w:lang w:val="en-US"/>
-        </w:rPr>
-        <w:t>Delete Slots</w:t>
+        <w:t>Hình 2.5.3 Sơ đồ tuần tự Delete Slots</w:t>
       </w:r>
     </w:p>
     <w:p>
@@ -9386,13 +9359,13 @@
       </w:pPr>
       <w:r>
         <w:rPr>
-          <w:lang w:val="en-US"/>
-        </w:rPr>
-        <w:lastRenderedPageBreak/>
+          <w:noProof/>
+          <w:lang w:val="en-US"/>
+        </w:rPr>
         <w:drawing>
-          <wp:inline distT="0" distB="0" distL="0" distR="0" wp14:anchorId="43A3613E" wp14:editId="3BD6079F">
-            <wp:extent cx="5280139" cy="3189768"/>
-            <wp:effectExtent l="0" t="0" r="0" b="0"/>
+          <wp:inline distT="0" distB="0" distL="0" distR="0" wp14:anchorId="43A3613E" wp14:editId="17DB08EE">
+            <wp:extent cx="5103628" cy="3083136"/>
+            <wp:effectExtent l="0" t="0" r="1905" b="3175"/>
             <wp:docPr id="954236735" name="Picture 1"/>
             <wp:cNvGraphicFramePr>
               <a:graphicFrameLocks xmlns:a="http://schemas.openxmlformats.org/drawingml/2006/main" noChangeAspect="1"/>
@@ -9413,7 +9386,7 @@
                   <pic:spPr>
                     <a:xfrm>
                       <a:off x="0" y="0"/>
-                      <a:ext cx="5293240" cy="3197682"/>
+                      <a:ext cx="5117643" cy="3091603"/>
                     </a:xfrm>
                     <a:prstGeom prst="rect">
                       <a:avLst/>
@@ -9457,15 +9430,7 @@
           <w:iCs/>
           <w:lang w:val="en-US"/>
         </w:rPr>
-        <w:t xml:space="preserve"> Sơ đồ tuần tự S</w:t>
-      </w:r>
-      <w:r>
-        <w:rPr>
-          <w:i/>
-          <w:iCs/>
-          <w:lang w:val="en-US"/>
-        </w:rPr>
-        <w:t>elect level</w:t>
+        <w:t xml:space="preserve"> Sơ đồ tuần tự Select level</w:t>
       </w:r>
     </w:p>
     <w:p>
@@ -9504,10 +9469,51 @@
     </w:p>
     <w:p>
       <w:pPr>
-        <w:rPr>
-          <w:lang w:val="en-US"/>
-        </w:rPr>
-      </w:pPr>
+        <w:jc w:val="center"/>
+        <w:rPr>
+          <w:lang w:val="en-US"/>
+        </w:rPr>
+      </w:pPr>
+      <w:r>
+        <w:rPr>
+          <w:lang w:val="en-US"/>
+        </w:rPr>
+        <w:drawing>
+          <wp:inline distT="0" distB="0" distL="0" distR="0" wp14:anchorId="121252E2" wp14:editId="05705BFB">
+            <wp:extent cx="4582441" cy="3347487"/>
+            <wp:effectExtent l="0" t="0" r="8890" b="5715"/>
+            <wp:docPr id="1491595826" name="Picture 1"/>
+            <wp:cNvGraphicFramePr>
+              <a:graphicFrameLocks xmlns:a="http://schemas.openxmlformats.org/drawingml/2006/main" noChangeAspect="1"/>
+            </wp:cNvGraphicFramePr>
+            <a:graphic xmlns:a="http://schemas.openxmlformats.org/drawingml/2006/main">
+              <a:graphicData uri="http://schemas.openxmlformats.org/drawingml/2006/picture">
+                <pic:pic xmlns:pic="http://schemas.openxmlformats.org/drawingml/2006/picture">
+                  <pic:nvPicPr>
+                    <pic:cNvPr id="1491595826" name=""/>
+                    <pic:cNvPicPr/>
+                  </pic:nvPicPr>
+                  <pic:blipFill>
+                    <a:blip r:embed="rId50"/>
+                    <a:stretch>
+                      <a:fillRect/>
+                    </a:stretch>
+                  </pic:blipFill>
+                  <pic:spPr>
+                    <a:xfrm>
+                      <a:off x="0" y="0"/>
+                      <a:ext cx="4600714" cy="3360836"/>
+                    </a:xfrm>
+                    <a:prstGeom prst="rect">
+                      <a:avLst/>
+                    </a:prstGeom>
+                  </pic:spPr>
+                </pic:pic>
+              </a:graphicData>
+            </a:graphic>
+          </wp:inline>
+        </w:drawing>
+      </w:r>
     </w:p>
     <w:p>
       <w:pPr>
@@ -9524,7 +9530,7 @@
           <w:iCs/>
           <w:lang w:val="en-US"/>
         </w:rPr>
-        <w:t>Hình 2.5.</w:t>
+        <w:t>Hình 2.5.5 Sơ đồ tuần tự</w:t>
       </w:r>
       <w:r>
         <w:rPr>
@@ -9532,7 +9538,7 @@
           <w:iCs/>
           <w:lang w:val="en-US"/>
         </w:rPr>
-        <w:t>5</w:t>
+        <w:t xml:space="preserve"> Buy</w:t>
       </w:r>
       <w:r>
         <w:rPr>
@@ -9540,15 +9546,24 @@
           <w:iCs/>
           <w:lang w:val="en-US"/>
         </w:rPr>
-        <w:t xml:space="preserve"> Sơ đồ tuần tự Tower System</w:t>
-      </w:r>
-    </w:p>
-    <w:p>
-      <w:pPr>
-        <w:rPr>
-          <w:lang w:val="en-US"/>
-        </w:rPr>
-      </w:pPr>
+        <w:t xml:space="preserve"> Tower</w:t>
+      </w:r>
+    </w:p>
+    <w:p>
+      <w:pPr>
+        <w:tabs>
+          <w:tab w:val="left" w:pos="5224"/>
+        </w:tabs>
+        <w:rPr>
+          <w:lang w:val="en-US"/>
+        </w:rPr>
+      </w:pPr>
+      <w:r>
+        <w:rPr>
+          <w:lang w:val="en-US"/>
+        </w:rPr>
+        <w:tab/>
+      </w:r>
     </w:p>
     <w:p>
       <w:pPr>
@@ -9576,10 +9591,51 @@
     </w:p>
     <w:p>
       <w:pPr>
-        <w:rPr>
-          <w:lang w:val="en-US"/>
-        </w:rPr>
-      </w:pPr>
+        <w:jc w:val="center"/>
+        <w:rPr>
+          <w:lang w:val="en-US"/>
+        </w:rPr>
+      </w:pPr>
+      <w:r>
+        <w:rPr>
+          <w:lang w:val="en-US"/>
+        </w:rPr>
+        <w:drawing>
+          <wp:inline distT="0" distB="0" distL="0" distR="0" wp14:anchorId="13A6077E" wp14:editId="4C2B5D73">
+            <wp:extent cx="3910406" cy="3306725"/>
+            <wp:effectExtent l="0" t="0" r="0" b="8255"/>
+            <wp:docPr id="1404127053" name="Picture 1"/>
+            <wp:cNvGraphicFramePr>
+              <a:graphicFrameLocks xmlns:a="http://schemas.openxmlformats.org/drawingml/2006/main" noChangeAspect="1"/>
+            </wp:cNvGraphicFramePr>
+            <a:graphic xmlns:a="http://schemas.openxmlformats.org/drawingml/2006/main">
+              <a:graphicData uri="http://schemas.openxmlformats.org/drawingml/2006/picture">
+                <pic:pic xmlns:pic="http://schemas.openxmlformats.org/drawingml/2006/picture">
+                  <pic:nvPicPr>
+                    <pic:cNvPr id="1404127053" name=""/>
+                    <pic:cNvPicPr/>
+                  </pic:nvPicPr>
+                  <pic:blipFill>
+                    <a:blip r:embed="rId51"/>
+                    <a:stretch>
+                      <a:fillRect/>
+                    </a:stretch>
+                  </pic:blipFill>
+                  <pic:spPr>
+                    <a:xfrm>
+                      <a:off x="0" y="0"/>
+                      <a:ext cx="3914575" cy="3310250"/>
+                    </a:xfrm>
+                    <a:prstGeom prst="rect">
+                      <a:avLst/>
+                    </a:prstGeom>
+                  </pic:spPr>
+                </pic:pic>
+              </a:graphicData>
+            </a:graphic>
+          </wp:inline>
+        </w:drawing>
+      </w:r>
     </w:p>
     <w:p>
       <w:pPr>
@@ -9596,7 +9652,7 @@
           <w:iCs/>
           <w:lang w:val="en-US"/>
         </w:rPr>
-        <w:t>Hình 2.5.</w:t>
+        <w:t xml:space="preserve">Hình 2.5.6 Sơ đồ tuần tự </w:t>
       </w:r>
       <w:r>
         <w:rPr>
@@ -9604,7 +9660,7 @@
           <w:iCs/>
           <w:lang w:val="en-US"/>
         </w:rPr>
-        <w:t>6</w:t>
+        <w:t>Upgrade</w:t>
       </w:r>
       <w:r>
         <w:rPr>
@@ -9612,7 +9668,7 @@
           <w:iCs/>
           <w:lang w:val="en-US"/>
         </w:rPr>
-        <w:t xml:space="preserve"> Sơ đồ tuần tự Tower System</w:t>
+        <w:t>System</w:t>
       </w:r>
     </w:p>
     <w:p>
@@ -9637,6 +9693,7 @@
         </w:rPr>
       </w:pPr>
       <w:r>
+        <w:lastRenderedPageBreak/>
         <w:t>Sơ đồ tuần tự</w:t>
       </w:r>
       <w:r>
@@ -9651,10 +9708,51 @@
     </w:p>
     <w:p>
       <w:pPr>
-        <w:rPr>
-          <w:lang w:val="en-US"/>
-        </w:rPr>
-      </w:pPr>
+        <w:jc w:val="center"/>
+        <w:rPr>
+          <w:lang w:val="en-US"/>
+        </w:rPr>
+      </w:pPr>
+      <w:r>
+        <w:rPr>
+          <w:lang w:val="en-US"/>
+        </w:rPr>
+        <w:drawing>
+          <wp:inline distT="0" distB="0" distL="0" distR="0" wp14:anchorId="1A05BD42" wp14:editId="3E1190AF">
+            <wp:extent cx="4029739" cy="3694035"/>
+            <wp:effectExtent l="0" t="0" r="8890" b="1905"/>
+            <wp:docPr id="996197872" name="Picture 1"/>
+            <wp:cNvGraphicFramePr>
+              <a:graphicFrameLocks xmlns:a="http://schemas.openxmlformats.org/drawingml/2006/main" noChangeAspect="1"/>
+            </wp:cNvGraphicFramePr>
+            <a:graphic xmlns:a="http://schemas.openxmlformats.org/drawingml/2006/main">
+              <a:graphicData uri="http://schemas.openxmlformats.org/drawingml/2006/picture">
+                <pic:pic xmlns:pic="http://schemas.openxmlformats.org/drawingml/2006/picture">
+                  <pic:nvPicPr>
+                    <pic:cNvPr id="996197872" name=""/>
+                    <pic:cNvPicPr/>
+                  </pic:nvPicPr>
+                  <pic:blipFill>
+                    <a:blip r:embed="rId52"/>
+                    <a:stretch>
+                      <a:fillRect/>
+                    </a:stretch>
+                  </pic:blipFill>
+                  <pic:spPr>
+                    <a:xfrm>
+                      <a:off x="0" y="0"/>
+                      <a:ext cx="4031403" cy="3695560"/>
+                    </a:xfrm>
+                    <a:prstGeom prst="rect">
+                      <a:avLst/>
+                    </a:prstGeom>
+                  </pic:spPr>
+                </pic:pic>
+              </a:graphicData>
+            </a:graphic>
+          </wp:inline>
+        </w:drawing>
+      </w:r>
     </w:p>
     <w:p>
       <w:pPr>
@@ -9687,7 +9785,7 @@
           <w:iCs/>
           <w:lang w:val="en-US"/>
         </w:rPr>
-        <w:t xml:space="preserve"> Sơ đồ tuần t</w:t>
+        <w:t xml:space="preserve"> Sơ đồ tuần tự </w:t>
       </w:r>
       <w:r>
         <w:rPr>
@@ -9695,7 +9793,15 @@
           <w:iCs/>
           <w:lang w:val="en-US"/>
         </w:rPr>
-        <w:t>ự Tower System</w:t>
+        <w:t>Sell</w:t>
+      </w:r>
+      <w:r>
+        <w:rPr>
+          <w:i/>
+          <w:iCs/>
+          <w:lang w:val="en-US"/>
+        </w:rPr>
+        <w:t xml:space="preserve"> System</w:t>
       </w:r>
     </w:p>
     <w:p>
@@ -9713,7 +9819,6 @@
         </w:rPr>
       </w:pPr>
       <w:r>
-        <w:lastRenderedPageBreak/>
         <w:t xml:space="preserve">Sơ đồ tuần tự </w:t>
       </w:r>
       <w:r>
@@ -9731,6 +9836,7 @@
       </w:pPr>
       <w:r>
         <w:rPr>
+          <w:noProof/>
           <w:lang w:val="en-US"/>
         </w:rPr>
         <w:drawing>
@@ -9749,7 +9855,7 @@
                     <pic:cNvPicPr/>
                   </pic:nvPicPr>
                   <pic:blipFill>
-                    <a:blip r:embed="rId50"/>
+                    <a:blip r:embed="rId53"/>
                     <a:stretch>
                       <a:fillRect/>
                     </a:stretch>
@@ -9785,6 +9891,7 @@
           <w:iCs/>
           <w:lang w:val="en-US"/>
         </w:rPr>
+        <w:lastRenderedPageBreak/>
         <w:t>Hình 2.5.</w:t>
       </w:r>
       <w:r>
@@ -9881,6 +9988,7 @@
       </w:pPr>
       <w:r>
         <w:rPr>
+          <w:noProof/>
           <w:lang w:val="en-US"/>
         </w:rPr>
         <w:drawing>
@@ -9899,7 +10007,7 @@
                     <pic:cNvPicPr/>
                   </pic:nvPicPr>
                   <pic:blipFill>
-                    <a:blip r:embed="rId51"/>
+                    <a:blip r:embed="rId54"/>
                     <a:stretch>
                       <a:fillRect/>
                     </a:stretch>
@@ -10000,6 +10108,7 @@
       </w:pPr>
       <w:r>
         <w:rPr>
+          <w:noProof/>
           <w:lang w:val="en-US"/>
         </w:rPr>
         <w:drawing>
@@ -10018,7 +10127,7 @@
                     <pic:cNvPicPr/>
                   </pic:nvPicPr>
                   <pic:blipFill>
-                    <a:blip r:embed="rId52"/>
+                    <a:blip r:embed="rId55"/>
                     <a:stretch>
                       <a:fillRect/>
                     </a:stretch>
@@ -10062,7 +10171,7 @@
           <w:iCs/>
           <w:lang w:val="en-US"/>
         </w:rPr>
-        <w:t>6.</w:t>
+        <w:t>6.2</w:t>
       </w:r>
       <w:r>
         <w:rPr>
@@ -10070,7 +10179,7 @@
           <w:iCs/>
           <w:lang w:val="en-US"/>
         </w:rPr>
-        <w:t>2</w:t>
+        <w:t xml:space="preserve"> Sơ đồ </w:t>
       </w:r>
       <w:r>
         <w:rPr>
@@ -10078,23 +10187,7 @@
           <w:iCs/>
           <w:lang w:val="en-US"/>
         </w:rPr>
-        <w:t xml:space="preserve"> Sơ đồ </w:t>
-      </w:r>
-      <w:r>
-        <w:rPr>
-          <w:i/>
-          <w:iCs/>
-          <w:lang w:val="en-US"/>
-        </w:rPr>
-        <w:t xml:space="preserve">hoạt động </w:t>
-      </w:r>
-      <w:r>
-        <w:rPr>
-          <w:i/>
-          <w:iCs/>
-          <w:lang w:val="en-US"/>
-        </w:rPr>
-        <w:t>Select Level</w:t>
+        <w:t>hoạt động Select Level</w:t>
       </w:r>
     </w:p>
     <w:p>
@@ -10112,6 +10205,7 @@
         </w:rPr>
       </w:pPr>
       <w:r>
+        <w:lastRenderedPageBreak/>
         <w:t xml:space="preserve">Sơ đồ hoạt động </w:t>
       </w:r>
       <w:r>
@@ -10130,6 +10224,7 @@
       </w:pPr>
       <w:r>
         <w:rPr>
+          <w:noProof/>
           <w:lang w:val="en-US"/>
         </w:rPr>
         <w:drawing>
@@ -10148,7 +10243,7 @@
                     <pic:cNvPicPr/>
                   </pic:nvPicPr>
                   <pic:blipFill>
-                    <a:blip r:embed="rId53"/>
+                    <a:blip r:embed="rId56"/>
                     <a:stretch>
                       <a:fillRect/>
                     </a:stretch>
@@ -10192,7 +10287,7 @@
           <w:iCs/>
           <w:lang w:val="en-US"/>
         </w:rPr>
-        <w:t>6.</w:t>
+        <w:t>6.3</w:t>
       </w:r>
       <w:r>
         <w:rPr>
@@ -10200,7 +10295,7 @@
           <w:iCs/>
           <w:lang w:val="en-US"/>
         </w:rPr>
-        <w:t>3</w:t>
+        <w:t xml:space="preserve"> Sơ đồ </w:t>
       </w:r>
       <w:r>
         <w:rPr>
@@ -10208,23 +10303,7 @@
           <w:iCs/>
           <w:lang w:val="en-US"/>
         </w:rPr>
-        <w:t xml:space="preserve"> Sơ đồ </w:t>
-      </w:r>
-      <w:r>
-        <w:rPr>
-          <w:i/>
-          <w:iCs/>
-          <w:lang w:val="en-US"/>
-        </w:rPr>
-        <w:t xml:space="preserve">hoạt động </w:t>
-      </w:r>
-      <w:r>
-        <w:rPr>
-          <w:i/>
-          <w:iCs/>
-          <w:lang w:val="en-US"/>
-        </w:rPr>
-        <w:t>Save slots</w:t>
+        <w:t>hoạt động Save slots</w:t>
       </w:r>
     </w:p>
     <w:p>
@@ -10250,6 +10329,7 @@
         </w:rPr>
       </w:pPr>
       <w:r>
+        <w:lastRenderedPageBreak/>
         <w:t xml:space="preserve">Sơ đồ hoạt động </w:t>
       </w:r>
       <w:r>
@@ -10274,6 +10354,7 @@
       </w:pPr>
       <w:r>
         <w:rPr>
+          <w:noProof/>
           <w:lang w:val="en-US"/>
         </w:rPr>
         <w:drawing>
@@ -10292,7 +10373,7 @@
                     <pic:cNvPicPr/>
                   </pic:nvPicPr>
                   <pic:blipFill>
-                    <a:blip r:embed="rId54"/>
+                    <a:blip r:embed="rId57"/>
                     <a:stretch>
                       <a:fillRect/>
                     </a:stretch>
@@ -10336,7 +10417,7 @@
           <w:iCs/>
           <w:lang w:val="en-US"/>
         </w:rPr>
-        <w:t>6.</w:t>
+        <w:t>6.4</w:t>
       </w:r>
       <w:r>
         <w:rPr>
@@ -10344,7 +10425,7 @@
           <w:iCs/>
           <w:lang w:val="en-US"/>
         </w:rPr>
-        <w:t>4</w:t>
+        <w:t xml:space="preserve"> Sơ đồ </w:t>
       </w:r>
       <w:r>
         <w:rPr>
@@ -10352,23 +10433,7 @@
           <w:iCs/>
           <w:lang w:val="en-US"/>
         </w:rPr>
-        <w:t xml:space="preserve"> Sơ đồ </w:t>
-      </w:r>
-      <w:r>
-        <w:rPr>
-          <w:i/>
-          <w:iCs/>
-          <w:lang w:val="en-US"/>
-        </w:rPr>
-        <w:t>hoạt động</w:t>
-      </w:r>
-      <w:r>
-        <w:rPr>
-          <w:i/>
-          <w:iCs/>
-          <w:lang w:val="en-US"/>
-        </w:rPr>
-        <w:t xml:space="preserve"> Delete Slots</w:t>
+        <w:t>hoạt động Delete Slots</w:t>
       </w:r>
     </w:p>
     <w:p>
@@ -10414,6 +10479,7 @@
       </w:pPr>
       <w:r>
         <w:rPr>
+          <w:noProof/>
           <w:lang w:val="en-US"/>
         </w:rPr>
         <w:drawing>
@@ -10432,7 +10498,7 @@
                     <pic:cNvPicPr/>
                   </pic:nvPicPr>
                   <pic:blipFill>
-                    <a:blip r:embed="rId55"/>
+                    <a:blip r:embed="rId58"/>
                     <a:stretch>
                       <a:fillRect/>
                     </a:stretch>
@@ -10474,7 +10540,7 @@
           <w:iCs/>
           <w:lang w:val="en-US"/>
         </w:rPr>
-        <w:t>6.</w:t>
+        <w:t>6.5</w:t>
       </w:r>
       <w:r>
         <w:rPr>
@@ -10482,7 +10548,7 @@
           <w:iCs/>
           <w:lang w:val="en-US"/>
         </w:rPr>
-        <w:t>5</w:t>
+        <w:t xml:space="preserve"> Sơ đồ </w:t>
       </w:r>
       <w:r>
         <w:rPr>
@@ -10490,23 +10556,7 @@
           <w:iCs/>
           <w:lang w:val="en-US"/>
         </w:rPr>
-        <w:t xml:space="preserve"> Sơ đồ </w:t>
-      </w:r>
-      <w:r>
-        <w:rPr>
-          <w:i/>
-          <w:iCs/>
-          <w:lang w:val="en-US"/>
-        </w:rPr>
-        <w:t xml:space="preserve">hoạt động </w:t>
-      </w:r>
-      <w:r>
-        <w:rPr>
-          <w:i/>
-          <w:iCs/>
-          <w:lang w:val="en-US"/>
-        </w:rPr>
-        <w:t>Select Level</w:t>
+        <w:t>hoạt động Select Level</w:t>
       </w:r>
     </w:p>
     <w:p>
@@ -10536,6 +10586,104 @@
     </w:p>
     <w:p>
       <w:pPr>
+        <w:jc w:val="center"/>
+        <w:rPr>
+          <w:lang w:val="en-US"/>
+        </w:rPr>
+      </w:pPr>
+      <w:r>
+        <w:rPr>
+          <w:lang w:val="en-US"/>
+        </w:rPr>
+        <w:drawing>
+          <wp:inline distT="0" distB="0" distL="0" distR="0" wp14:anchorId="5DA340E4" wp14:editId="7C70FA49">
+            <wp:extent cx="3827721" cy="3822834"/>
+            <wp:effectExtent l="0" t="0" r="1905" b="6350"/>
+            <wp:docPr id="1940345487" name="Picture 1"/>
+            <wp:cNvGraphicFramePr>
+              <a:graphicFrameLocks xmlns:a="http://schemas.openxmlformats.org/drawingml/2006/main" noChangeAspect="1"/>
+            </wp:cNvGraphicFramePr>
+            <a:graphic xmlns:a="http://schemas.openxmlformats.org/drawingml/2006/main">
+              <a:graphicData uri="http://schemas.openxmlformats.org/drawingml/2006/picture">
+                <pic:pic xmlns:pic="http://schemas.openxmlformats.org/drawingml/2006/picture">
+                  <pic:nvPicPr>
+                    <pic:cNvPr id="1940345487" name=""/>
+                    <pic:cNvPicPr/>
+                  </pic:nvPicPr>
+                  <pic:blipFill>
+                    <a:blip r:embed="rId59"/>
+                    <a:stretch>
+                      <a:fillRect/>
+                    </a:stretch>
+                  </pic:blipFill>
+                  <pic:spPr>
+                    <a:xfrm>
+                      <a:off x="0" y="0"/>
+                      <a:ext cx="3834763" cy="3829867"/>
+                    </a:xfrm>
+                    <a:prstGeom prst="rect">
+                      <a:avLst/>
+                    </a:prstGeom>
+                  </pic:spPr>
+                </pic:pic>
+              </a:graphicData>
+            </a:graphic>
+          </wp:inline>
+        </w:drawing>
+      </w:r>
+    </w:p>
+    <w:p>
+      <w:pPr>
+        <w:jc w:val="center"/>
+        <w:rPr>
+          <w:i/>
+          <w:iCs/>
+          <w:lang w:val="en-US"/>
+        </w:rPr>
+      </w:pPr>
+      <w:r>
+        <w:rPr>
+          <w:i/>
+          <w:iCs/>
+          <w:lang w:val="en-US"/>
+        </w:rPr>
+        <w:t>Hình 2.</w:t>
+      </w:r>
+      <w:r>
+        <w:rPr>
+          <w:i/>
+          <w:iCs/>
+          <w:lang w:val="en-US"/>
+        </w:rPr>
+        <w:t>6.</w:t>
+      </w:r>
+      <w:r>
+        <w:rPr>
+          <w:i/>
+          <w:iCs/>
+          <w:lang w:val="en-US"/>
+        </w:rPr>
+        <w:t>6</w:t>
+      </w:r>
+      <w:r>
+        <w:rPr>
+          <w:i/>
+          <w:iCs/>
+          <w:lang w:val="en-US"/>
+        </w:rPr>
+        <w:t xml:space="preserve"> Sơ đồ </w:t>
+      </w:r>
+      <w:r>
+        <w:rPr>
+          <w:i/>
+          <w:iCs/>
+          <w:lang w:val="en-US"/>
+        </w:rPr>
+        <w:t>hoạt động Sell Tower</w:t>
+      </w:r>
+    </w:p>
+    <w:p>
+      <w:pPr>
         <w:pStyle w:val="Heading3"/>
         <w:numPr>
           <w:ilvl w:val="0"/>
@@ -10560,6 +10708,120 @@
     </w:p>
     <w:p>
       <w:pPr>
+        <w:jc w:val="center"/>
+        <w:rPr>
+          <w:lang w:val="en-US"/>
+        </w:rPr>
+      </w:pPr>
+      <w:r>
+        <w:rPr>
+          <w:lang w:val="en-US"/>
+        </w:rPr>
+        <w:drawing>
+          <wp:inline distT="0" distB="0" distL="0" distR="0" wp14:anchorId="0BFF530D" wp14:editId="46A54A21">
+            <wp:extent cx="4809575" cy="3646967"/>
+            <wp:effectExtent l="0" t="0" r="0" b="0"/>
+            <wp:docPr id="1452410961" name="Picture 1"/>
+            <wp:cNvGraphicFramePr>
+              <a:graphicFrameLocks xmlns:a="http://schemas.openxmlformats.org/drawingml/2006/main" noChangeAspect="1"/>
+            </wp:cNvGraphicFramePr>
+            <a:graphic xmlns:a="http://schemas.openxmlformats.org/drawingml/2006/main">
+              <a:graphicData uri="http://schemas.openxmlformats.org/drawingml/2006/picture">
+                <pic:pic xmlns:pic="http://schemas.openxmlformats.org/drawingml/2006/picture">
+                  <pic:nvPicPr>
+                    <pic:cNvPr id="1452410961" name=""/>
+                    <pic:cNvPicPr/>
+                  </pic:nvPicPr>
+                  <pic:blipFill>
+                    <a:blip r:embed="rId60"/>
+                    <a:stretch>
+                      <a:fillRect/>
+                    </a:stretch>
+                  </pic:blipFill>
+                  <pic:spPr>
+                    <a:xfrm>
+                      <a:off x="0" y="0"/>
+                      <a:ext cx="4816717" cy="3652382"/>
+                    </a:xfrm>
+                    <a:prstGeom prst="rect">
+                      <a:avLst/>
+                    </a:prstGeom>
+                  </pic:spPr>
+                </pic:pic>
+              </a:graphicData>
+            </a:graphic>
+          </wp:inline>
+        </w:drawing>
+      </w:r>
+    </w:p>
+    <w:p>
+      <w:pPr>
+        <w:jc w:val="center"/>
+        <w:rPr>
+          <w:i/>
+          <w:iCs/>
+          <w:lang w:val="en-US"/>
+        </w:rPr>
+      </w:pPr>
+      <w:r>
+        <w:rPr>
+          <w:i/>
+          <w:iCs/>
+          <w:lang w:val="en-US"/>
+        </w:rPr>
+        <w:t>Hình 2.</w:t>
+      </w:r>
+      <w:r>
+        <w:rPr>
+          <w:i/>
+          <w:iCs/>
+          <w:lang w:val="en-US"/>
+        </w:rPr>
+        <w:t>6.7</w:t>
+      </w:r>
+      <w:r>
+        <w:rPr>
+          <w:i/>
+          <w:iCs/>
+          <w:lang w:val="en-US"/>
+        </w:rPr>
+        <w:t xml:space="preserve"> Sơ đồ </w:t>
+      </w:r>
+      <w:r>
+        <w:rPr>
+          <w:i/>
+          <w:iCs/>
+          <w:lang w:val="en-US"/>
+        </w:rPr>
+        <w:t xml:space="preserve">hoạt động </w:t>
+      </w:r>
+      <w:r>
+        <w:rPr>
+          <w:i/>
+          <w:iCs/>
+          <w:lang w:val="en-US"/>
+        </w:rPr>
+        <w:t>Upgrade</w:t>
+      </w:r>
+      <w:r>
+        <w:rPr>
+          <w:i/>
+          <w:iCs/>
+          <w:lang w:val="en-US"/>
+        </w:rPr>
+        <w:t xml:space="preserve"> Tower</w:t>
+      </w:r>
+    </w:p>
+    <w:p>
+      <w:pPr>
+        <w:jc w:val="center"/>
+        <w:rPr>
+          <w:lang w:val="en-US"/>
+        </w:rPr>
+      </w:pPr>
+    </w:p>
+    <w:p>
+      <w:pPr>
         <w:pStyle w:val="Heading3"/>
         <w:numPr>
           <w:ilvl w:val="0"/>
@@ -10584,7 +10846,118 @@
     </w:p>
     <w:p>
       <w:pPr>
-        <w:rPr>
+        <w:jc w:val="center"/>
+        <w:rPr>
+          <w:lang w:val="en-US"/>
+        </w:rPr>
+      </w:pPr>
+      <w:r>
+        <w:rPr>
+          <w:lang w:val="en-US"/>
+        </w:rPr>
+        <w:drawing>
+          <wp:inline distT="0" distB="0" distL="0" distR="0" wp14:anchorId="0CBD0E16" wp14:editId="6660FD23">
+            <wp:extent cx="4912242" cy="3715932"/>
+            <wp:effectExtent l="0" t="0" r="3175" b="0"/>
+            <wp:docPr id="408805011" name="Picture 1"/>
+            <wp:cNvGraphicFramePr>
+              <a:graphicFrameLocks xmlns:a="http://schemas.openxmlformats.org/drawingml/2006/main" noChangeAspect="1"/>
+            </wp:cNvGraphicFramePr>
+            <a:graphic xmlns:a="http://schemas.openxmlformats.org/drawingml/2006/main">
+              <a:graphicData uri="http://schemas.openxmlformats.org/drawingml/2006/picture">
+                <pic:pic xmlns:pic="http://schemas.openxmlformats.org/drawingml/2006/picture">
+                  <pic:nvPicPr>
+                    <pic:cNvPr id="408805011" name=""/>
+                    <pic:cNvPicPr/>
+                  </pic:nvPicPr>
+                  <pic:blipFill>
+                    <a:blip r:embed="rId61"/>
+                    <a:stretch>
+                      <a:fillRect/>
+                    </a:stretch>
+                  </pic:blipFill>
+                  <pic:spPr>
+                    <a:xfrm>
+                      <a:off x="0" y="0"/>
+                      <a:ext cx="4919679" cy="3721558"/>
+                    </a:xfrm>
+                    <a:prstGeom prst="rect">
+                      <a:avLst/>
+                    </a:prstGeom>
+                  </pic:spPr>
+                </pic:pic>
+              </a:graphicData>
+            </a:graphic>
+          </wp:inline>
+        </w:drawing>
+      </w:r>
+    </w:p>
+    <w:p>
+      <w:pPr>
+        <w:jc w:val="center"/>
+        <w:rPr>
+          <w:i/>
+          <w:iCs/>
+          <w:lang w:val="en-US"/>
+        </w:rPr>
+      </w:pPr>
+      <w:bookmarkStart w:id="19" w:name="_Hlk194610115"/>
+      <w:r>
+        <w:rPr>
+          <w:i/>
+          <w:iCs/>
+          <w:lang w:val="en-US"/>
+        </w:rPr>
+        <w:t>Hình 2.</w:t>
+      </w:r>
+      <w:r>
+        <w:rPr>
+          <w:i/>
+          <w:iCs/>
+          <w:lang w:val="en-US"/>
+        </w:rPr>
+        <w:t>6.</w:t>
+      </w:r>
+      <w:r>
+        <w:rPr>
+          <w:i/>
+          <w:iCs/>
+          <w:lang w:val="en-US"/>
+        </w:rPr>
+        <w:t>8</w:t>
+      </w:r>
+      <w:r>
+        <w:rPr>
+          <w:i/>
+          <w:iCs/>
+          <w:lang w:val="en-US"/>
+        </w:rPr>
+        <w:t xml:space="preserve"> Sơ đồ </w:t>
+      </w:r>
+      <w:r>
+        <w:rPr>
+          <w:i/>
+          <w:iCs/>
+          <w:lang w:val="en-US"/>
+        </w:rPr>
+        <w:t xml:space="preserve">hoạt động </w:t>
+      </w:r>
+      <w:r>
+        <w:rPr>
+          <w:i/>
+          <w:iCs/>
+          <w:lang w:val="en-US"/>
+        </w:rPr>
+        <w:t>Sell Tower</w:t>
+      </w:r>
+    </w:p>
+    <w:bookmarkEnd w:id="19"/>
+    <w:p>
+      <w:pPr>
+        <w:jc w:val="center"/>
+        <w:rPr>
+          <w:i/>
+          <w:iCs/>
           <w:lang w:val="en-US"/>
         </w:rPr>
       </w:pPr>
@@ -10614,13 +10987,13 @@
     </w:p>
     <w:p>
       <w:pPr>
-        <w:jc w:val="center"/>
-        <w:rPr>
-          <w:lang w:val="en-US"/>
-        </w:rPr>
-      </w:pPr>
-      <w:r>
-        <w:rPr>
+        <w:rPr>
+          <w:lang w:val="en-US"/>
+        </w:rPr>
+      </w:pPr>
+      <w:r>
+        <w:rPr>
+          <w:noProof/>
           <w:lang w:val="en-US"/>
         </w:rPr>
         <w:drawing>
@@ -10639,7 +11012,7 @@
                     <pic:cNvPicPr/>
                   </pic:nvPicPr>
                   <pic:blipFill>
-                    <a:blip r:embed="rId56"/>
+                    <a:blip r:embed="rId62"/>
                     <a:stretch>
                       <a:fillRect/>
                     </a:stretch>
@@ -10691,7 +11064,7 @@
           <w:iCs/>
           <w:lang w:val="en-US"/>
         </w:rPr>
-        <w:t>7</w:t>
+        <w:t>9</w:t>
       </w:r>
       <w:r>
         <w:rPr>
@@ -10707,20 +11080,19 @@
           <w:iCs/>
           <w:lang w:val="en-US"/>
         </w:rPr>
-        <w:t>hoạt động</w:t>
-      </w:r>
-      <w:r>
-        <w:rPr>
-          <w:i/>
-          <w:iCs/>
-          <w:lang w:val="en-US"/>
-        </w:rPr>
-        <w:t xml:space="preserve"> Achivements</w:t>
+        <w:t>hoạt động Achivements</w:t>
       </w:r>
     </w:p>
     <w:p>
       <w:pPr>
         <w:jc w:val="center"/>
+        <w:rPr>
+          <w:lang w:val="en-US"/>
+        </w:rPr>
+      </w:pPr>
+    </w:p>
+    <w:p>
+      <w:pPr>
         <w:rPr>
           <w:lang w:val="en-US"/>
         </w:rPr>
@@ -10750,7 +11122,7 @@
           <w:lang w:val="en-US"/>
         </w:rPr>
       </w:pPr>
-      <w:bookmarkStart w:id="19" w:name="_Toc477553927"/>
+      <w:bookmarkStart w:id="20" w:name="_Toc477553927"/>
       <w:r>
         <w:rPr>
           <w:rFonts w:cs="Times New Roman"/>
@@ -10760,7 +11132,7 @@
         </w:rPr>
         <w:t>SƠ ĐỒ LỚP (CLASS DIAGRAM)</w:t>
       </w:r>
-      <w:bookmarkEnd w:id="19"/>
+      <w:bookmarkEnd w:id="20"/>
     </w:p>
     <w:p>
       <w:pPr>
@@ -10785,7 +11157,7 @@
           <w:sz w:val="26"/>
         </w:rPr>
       </w:pPr>
-      <w:bookmarkStart w:id="20" w:name="_Toc477553928"/>
+      <w:bookmarkStart w:id="21" w:name="_Toc477553928"/>
       <w:r>
         <w:rPr>
           <w:rFonts w:cs="Times New Roman"/>
@@ -10794,7 +11166,7 @@
         </w:rPr>
         <w:t>THIẾT KẾ CƠ SỞ DỮ LIỆU</w:t>
       </w:r>
-      <w:bookmarkEnd w:id="20"/>
+      <w:bookmarkEnd w:id="21"/>
     </w:p>
     <w:p>
       <w:pPr>
@@ -10858,7 +11230,7 @@
           <w:szCs w:val="30"/>
         </w:rPr>
       </w:pPr>
-      <w:bookmarkStart w:id="21" w:name="_Toc477553930"/>
+      <w:bookmarkStart w:id="22" w:name="_Toc477553930"/>
     </w:p>
     <w:p>
       <w:pPr>
@@ -11180,8 +11552,8 @@
         </w:rPr>
         <w:t>CÀI ĐẶT VÀ KIỂM THỬ</w:t>
       </w:r>
-      <w:bookmarkStart w:id="22" w:name="_Toc477553935"/>
-      <w:bookmarkEnd w:id="21"/>
+      <w:bookmarkStart w:id="23" w:name="_Toc477553935"/>
+      <w:bookmarkEnd w:id="22"/>
     </w:p>
     <w:p/>
     <w:p>
@@ -12255,7 +12627,7 @@
         <w:lastRenderedPageBreak/>
         <w:t>KẾT LUẬN</w:t>
       </w:r>
-      <w:bookmarkEnd w:id="22"/>
+      <w:bookmarkEnd w:id="23"/>
     </w:p>
     <w:p>
       <w:pPr>
@@ -12485,8 +12857,8 @@
       </w:pPr>
     </w:p>
     <w:sectPr>
-      <w:headerReference w:type="default" r:id="rId57"/>
-      <w:footerReference w:type="default" r:id="rId58"/>
+      <w:headerReference w:type="default" r:id="rId63"/>
+      <w:footerReference w:type="default" r:id="rId64"/>
       <w:pgSz w:w="12240" w:h="15840" w:code="1"/>
       <w:pgMar w:top="1140" w:right="1140" w:bottom="567" w:left="1701" w:header="624" w:footer="624" w:gutter="0"/>
       <w:pgNumType w:start="1"/>
@@ -18773,7 +19145,7 @@
   <w:style w:type="paragraph" w:default="1" w:styleId="Normal">
     <w:name w:val="Normal"/>
     <w:qFormat/>
-    <w:rsid w:val="00E01922"/>
+    <w:rsid w:val="00FF4208"/>
     <w:pPr>
       <w:spacing w:after="0" w:line="240" w:lineRule="auto"/>
     </w:pPr>
@@ -18876,6 +19248,7 @@
   <w:style w:type="character" w:default="1" w:styleId="DefaultParagraphFont">
     <w:name w:val="Default Paragraph Font"/>
     <w:uiPriority w:val="1"/>
+    <w:semiHidden/>
     <w:unhideWhenUsed/>
   </w:style>
   <w:style w:type="table" w:default="1" w:styleId="TableNormal">

</xml_diff>